<commit_message>
Update Utsav Belbin Analysis.docx
</commit_message>
<xml_diff>
--- a/Belbin Analysis/Utsav Belbin Analysis.docx
+++ b/Belbin Analysis/Utsav Belbin Analysis.docx
@@ -2,7 +2,6 @@
 <file path=word/document.xml><?xml version="1.0" encoding="utf-8"?>
 <w:document xmlns:wpc="http://schemas.microsoft.com/office/word/2010/wordprocessingCanvas" xmlns:cx="http://schemas.microsoft.com/office/drawing/2014/chartex" xmlns:cx1="http://schemas.microsoft.com/office/drawing/2015/9/8/chartex" xmlns:cx2="http://schemas.microsoft.com/office/drawing/2015/10/21/chartex" xmlns:cx3="http://schemas.microsoft.com/office/drawing/2016/5/9/chartex" xmlns:cx4="http://schemas.microsoft.com/office/drawing/2016/5/10/chartex" xmlns:cx5="http://schemas.microsoft.com/office/drawing/2016/5/11/chartex" xmlns:cx6="http://schemas.microsoft.com/office/drawing/2016/5/12/chartex" xmlns:cx7="http://schemas.microsoft.com/office/drawing/2016/5/13/chartex" xmlns:cx8="http://schemas.microsoft.com/office/drawing/2016/5/14/chartex" xmlns:mc="http://schemas.openxmlformats.org/markup-compatibility/2006" xmlns:aink="http://schemas.microsoft.com/office/drawing/2016/ink" xmlns:am3d="http://schemas.microsoft.com/office/drawing/2017/model3d" xmlns:o="urn:schemas-microsoft-com:office:office" xmlns:r="http://schemas.openxmlformats.org/officeDocument/2006/relationships" xmlns:m="http://schemas.openxmlformats.org/officeDocument/2006/math" xmlns:v="urn:schemas-microsoft-com:vml" xmlns:wp14="http://schemas.microsoft.com/office/word/2010/wordprocessingDrawing" xmlns:wp="http://schemas.openxmlformats.org/drawingml/2006/wordprocessingDrawing" xmlns:w10="urn:schemas-microsoft-com:office:word" xmlns:w="http://schemas.openxmlformats.org/wordprocessingml/2006/main" xmlns:w14="http://schemas.microsoft.com/office/word/2010/wordml" xmlns:w15="http://schemas.microsoft.com/office/word/2012/wordml" xmlns:w16cid="http://schemas.microsoft.com/office/word/2016/wordml/cid" xmlns:w16se="http://schemas.microsoft.com/office/word/2015/wordml/symex" xmlns:wpg="http://schemas.microsoft.com/office/word/2010/wordprocessingGroup" xmlns:wpi="http://schemas.microsoft.com/office/word/2010/wordprocessingInk" xmlns:wne="http://schemas.microsoft.com/office/word/2006/wordml" xmlns:wps="http://schemas.microsoft.com/office/word/2010/wordprocessingShape" mc:Ignorable="w14 w15 w16se w16cid wp14">
   <w:body>
-    <w:bookmarkStart w:id="0" w:name="_Hlk33695053"/>
     <w:p>
       <w:pPr>
         <w:pStyle w:val="Title"/>
@@ -14,6 +13,7 @@
           <w:szCs w:val="72"/>
         </w:rPr>
       </w:pPr>
+      <w:bookmarkStart w:id="0" w:name="_Hlk33695053"/>
       <w:r>
         <w:rPr>
           <w:caps/>
@@ -336,7 +336,6 @@
                 <w:rFonts w:ascii="Times New Roman" w:hAnsi="Times New Roman" w:cs="Times New Roman"/>
                 <w:sz w:val="28"/>
                 <w:szCs w:val="28"/>
-                <w:lang w:val="en-GB"/>
               </w:rPr>
               <w:t xml:space="preserve">Version:1.0                     </w:t>
             </w:r>
@@ -346,7 +345,6 @@
                 <w:b/>
                 <w:sz w:val="28"/>
                 <w:szCs w:val="28"/>
-                <w:lang w:val="en-GB"/>
               </w:rPr>
               <w:t xml:space="preserve">Belbin’s Analysis </w:t>
             </w:r>
@@ -355,7 +353,6 @@
                 <w:rFonts w:ascii="Times New Roman" w:hAnsi="Times New Roman" w:cs="Times New Roman"/>
                 <w:sz w:val="28"/>
                 <w:szCs w:val="28"/>
-                <w:lang w:val="en-GB"/>
               </w:rPr>
               <w:t>Date reviewed:</w:t>
             </w:r>
@@ -387,7 +384,6 @@
                 <w:rFonts w:ascii="Times New Roman" w:hAnsi="Times New Roman" w:cs="Times New Roman"/>
                 <w:sz w:val="28"/>
                 <w:szCs w:val="28"/>
-                <w:lang w:val="en-GB"/>
               </w:rPr>
               <w:t>Primary role</w:t>
             </w:r>
@@ -415,7 +411,6 @@
                 <w:rFonts w:ascii="Times New Roman" w:hAnsi="Times New Roman" w:cs="Times New Roman"/>
                 <w:sz w:val="24"/>
                 <w:szCs w:val="24"/>
-                <w:lang w:val="en-GB"/>
               </w:rPr>
               <w:t>Utsav Sapkota</w:t>
             </w:r>
@@ -442,7 +437,6 @@
                 <w:rFonts w:ascii="Times New Roman" w:hAnsi="Times New Roman" w:cs="Times New Roman"/>
                 <w:sz w:val="24"/>
                 <w:szCs w:val="24"/>
-                <w:lang w:val="en-GB"/>
               </w:rPr>
               <w:t>Plant</w:t>
             </w:r>
@@ -474,7 +468,6 @@
                 <w:rFonts w:ascii="Times New Roman" w:hAnsi="Times New Roman" w:cs="Times New Roman"/>
                 <w:sz w:val="28"/>
                 <w:szCs w:val="28"/>
-                <w:lang w:val="en-GB"/>
               </w:rPr>
               <w:t>Secondary role</w:t>
             </w:r>
@@ -494,7 +487,6 @@
                 <w:rFonts w:ascii="Times New Roman" w:hAnsi="Times New Roman" w:cs="Times New Roman"/>
                 <w:sz w:val="24"/>
                 <w:szCs w:val="24"/>
-                <w:lang w:val="en-GB"/>
               </w:rPr>
             </w:pPr>
             <w:r>
@@ -502,7 +494,6 @@
                 <w:rFonts w:ascii="Times New Roman" w:hAnsi="Times New Roman" w:cs="Times New Roman"/>
                 <w:sz w:val="24"/>
                 <w:szCs w:val="24"/>
-                <w:lang w:val="en-GB"/>
               </w:rPr>
               <w:t>Utsav Sapkota</w:t>
             </w:r>
@@ -529,7 +520,6 @@
                 <w:rFonts w:ascii="Times New Roman" w:hAnsi="Times New Roman" w:cs="Times New Roman"/>
                 <w:sz w:val="24"/>
                 <w:szCs w:val="24"/>
-                <w:lang w:val="en-GB"/>
               </w:rPr>
               <w:t>Team Worker</w:t>
             </w:r>
@@ -561,7 +551,6 @@
                 <w:rFonts w:ascii="Times New Roman" w:hAnsi="Times New Roman" w:cs="Times New Roman"/>
                 <w:sz w:val="28"/>
                 <w:szCs w:val="28"/>
-                <w:lang w:val="en-GB"/>
               </w:rPr>
               <w:t>Least likely role</w:t>
             </w:r>
@@ -576,15 +565,7 @@
             </w:tcBorders>
           </w:tcPr>
           <w:p>
-            <w:pPr>
-              <w:rPr>
-                <w:lang w:val="en-GB"/>
-              </w:rPr>
-            </w:pPr>
-            <w:r>
-              <w:rPr>
-                <w:lang w:val="en-GB"/>
-              </w:rPr>
+            <w:r>
               <w:t>Utsav Sapkota</w:t>
             </w:r>
           </w:p>
@@ -610,7 +591,6 @@
                 <w:rFonts w:ascii="Times New Roman" w:hAnsi="Times New Roman" w:cs="Times New Roman"/>
                 <w:sz w:val="24"/>
                 <w:szCs w:val="24"/>
-                <w:lang w:val="en-GB"/>
               </w:rPr>
               <w:t>Monitor Evaluator</w:t>
             </w:r>
@@ -679,7 +659,6 @@
                 <w:rFonts w:ascii="Times New Roman" w:hAnsi="Times New Roman" w:cs="Times New Roman"/>
                 <w:sz w:val="28"/>
                 <w:szCs w:val="28"/>
-                <w:lang w:val="en-GB"/>
               </w:rPr>
               <w:t>Do you think the descriptions of these roles are an accurate description of your behaviour in teams? How do you see yourself differently?</w:t>
             </w:r>
@@ -718,27 +697,8 @@
                 <w:rFonts w:ascii="Times New Roman" w:hAnsi="Times New Roman" w:cs="Times New Roman"/>
                 <w:sz w:val="28"/>
                 <w:szCs w:val="28"/>
-                <w:lang w:val="en-GB"/>
-              </w:rPr>
-              <w:t xml:space="preserve">Yes, I can reflect back on my actions on past </w:t>
-            </w:r>
-            <w:r>
-              <w:rPr>
-                <w:rFonts w:ascii="Times New Roman" w:hAnsi="Times New Roman" w:cs="Times New Roman"/>
-                <w:sz w:val="28"/>
-                <w:szCs w:val="28"/>
-                <w:lang w:val="en-GB"/>
-              </w:rPr>
-              <w:t xml:space="preserve">projects and with fairly enough confidence, I can proclaim my roles as plant and team worker as primary and secondary roles respectively. I am quite creative in solving problems in unconventional ways and can put new ideas on desk, I am also a resourceful </w:t>
-            </w:r>
-            <w:r>
-              <w:rPr>
-                <w:rFonts w:ascii="Times New Roman" w:hAnsi="Times New Roman" w:cs="Times New Roman"/>
-                <w:sz w:val="28"/>
-                <w:szCs w:val="28"/>
-                <w:lang w:val="en-GB"/>
-              </w:rPr>
-              <w:t>person and a free-thinker who also happens to think outside the box without letting mind wander away from project.</w:t>
+              </w:rPr>
+              <w:t>Yes, I can reflect back on my actions on past projects and with fairly enough confidence, I can proclaim my roles as plant and team worker as primary and secondary roles respectively. I am quite creative in solving problems in unconventional ways and can put new ideas on desk, I am also a resourceful person and a free-thinker who also happens to think outside the box without letting mind wander away from project.</w:t>
             </w:r>
           </w:p>
         </w:tc>
@@ -765,7 +725,6 @@
                 <w:rFonts w:ascii="Times New Roman" w:hAnsi="Times New Roman" w:cs="Times New Roman"/>
                 <w:sz w:val="28"/>
                 <w:szCs w:val="28"/>
-                <w:lang w:val="en-GB"/>
               </w:rPr>
               <w:t>Are there roles identified by Belbin that you might like to develop in yourself more? Which ones and why?</w:t>
             </w:r>
@@ -804,46 +763,35 @@
                 <w:rFonts w:ascii="Times New Roman" w:hAnsi="Times New Roman" w:cs="Times New Roman"/>
                 <w:sz w:val="28"/>
                 <w:szCs w:val="28"/>
-                <w:lang w:val="en-GB"/>
-              </w:rPr>
-              <w:t xml:space="preserve">Yes, There are two roles I would </w:t>
-            </w:r>
-            <w:r>
-              <w:rPr>
-                <w:rFonts w:ascii="Times New Roman" w:hAnsi="Times New Roman" w:cs="Times New Roman"/>
-                <w:sz w:val="28"/>
-                <w:szCs w:val="28"/>
-                <w:lang w:val="en-GB"/>
-              </w:rPr>
-              <w:t>like to groom myself to perform better in. It is Monitor Evaluator, my least likely role which I wish to develop so that I can have impartial judgement, deliver critical analysis and can provide a logical eye to the team. Along with it, I also wish to deve</w:t>
-            </w:r>
-            <w:r>
-              <w:rPr>
-                <w:rFonts w:ascii="Times New Roman" w:hAnsi="Times New Roman" w:cs="Times New Roman"/>
-                <w:sz w:val="28"/>
-                <w:szCs w:val="28"/>
-                <w:lang w:val="en-GB"/>
-              </w:rPr>
-              <w:t xml:space="preserve">lop in me a Team Worker role so that I can surround myself with team members and communicate for conflict resolution, omit out misinterpretations to maintain effective communication within </w:t>
-            </w:r>
-            <w:r>
-              <w:rPr>
-                <w:rFonts w:ascii="Times New Roman" w:hAnsi="Times New Roman" w:cs="Times New Roman"/>
-                <w:sz w:val="28"/>
-                <w:szCs w:val="28"/>
-                <w:lang w:val="en-GB"/>
+              </w:rPr>
+              <w:t xml:space="preserve">Yes, </w:t>
+            </w:r>
+            <w:bookmarkStart w:id="1" w:name="_GoBack"/>
+            <w:bookmarkEnd w:id="1"/>
+            <w:r>
+              <w:rPr>
+                <w:rFonts w:ascii="Times New Roman" w:hAnsi="Times New Roman" w:cs="Times New Roman"/>
+                <w:sz w:val="28"/>
+                <w:szCs w:val="28"/>
+              </w:rPr>
+              <w:t>there</w:t>
+            </w:r>
+            <w:r>
+              <w:rPr>
+                <w:rFonts w:ascii="Times New Roman" w:hAnsi="Times New Roman" w:cs="Times New Roman"/>
+                <w:sz w:val="28"/>
+                <w:szCs w:val="28"/>
+              </w:rPr>
+              <w:t xml:space="preserve"> are two roles I would like to groom myself to perform better in. It is Monitor Evaluator, my least likely role which I wish to develop so that I can have impartial judgement, deliver critical analysis and can provide a logical eye to the team. Along with it, I also wish to develop in me a Team Worker role so that I can surround myself with team members and communicate for conflict resolution, omit out misinterpretations to maintain effective communication within </w:t>
+            </w:r>
+            <w:r>
+              <w:rPr>
+                <w:rFonts w:ascii="Times New Roman" w:hAnsi="Times New Roman" w:cs="Times New Roman"/>
+                <w:sz w:val="28"/>
+                <w:szCs w:val="28"/>
               </w:rPr>
               <w:lastRenderedPageBreak/>
-              <w:t>the team which helps the team to achieve a targeted goal easily wit</w:t>
-            </w:r>
-            <w:r>
-              <w:rPr>
-                <w:rFonts w:ascii="Times New Roman" w:hAnsi="Times New Roman" w:cs="Times New Roman"/>
-                <w:sz w:val="28"/>
-                <w:szCs w:val="28"/>
-                <w:lang w:val="en-GB"/>
-              </w:rPr>
-              <w:t>hout much hurdles in an allocated timeframe.</w:t>
+              <w:t>the team which helps the team to achieve a targeted goal easily without much hurdles in an allocated timeframe.</w:t>
             </w:r>
           </w:p>
         </w:tc>
@@ -870,7 +818,6 @@
                 <w:rFonts w:ascii="Times New Roman" w:hAnsi="Times New Roman" w:cs="Times New Roman"/>
                 <w:sz w:val="28"/>
                 <w:szCs w:val="28"/>
-                <w:lang w:val="en-GB"/>
               </w:rPr>
               <w:lastRenderedPageBreak/>
               <w:t>What possible situations in the coming months can you identify where you could work on developing these skills?</w:t>
@@ -910,18 +857,8 @@
                 <w:rFonts w:ascii="Times New Roman" w:hAnsi="Times New Roman" w:cs="Times New Roman"/>
                 <w:sz w:val="28"/>
                 <w:szCs w:val="28"/>
-                <w:lang w:val="en-GB"/>
-              </w:rPr>
-              <w:t>One of the possible situations could be on the presenting days of the final project. I shall be m</w:t>
-            </w:r>
-            <w:r>
-              <w:rPr>
-                <w:rFonts w:ascii="Times New Roman" w:hAnsi="Times New Roman" w:cs="Times New Roman"/>
-                <w:sz w:val="28"/>
-                <w:szCs w:val="28"/>
-                <w:lang w:val="en-GB"/>
-              </w:rPr>
-              <w:t>ore confident on my part of the presentation. I would also put in extra effort on project planning and project monitoring phases in coming days.</w:t>
+              </w:rPr>
+              <w:t>One of the possible situations could be on the presenting days of the final project. I shall be more confident on my part of the presentation. I would also put in extra effort on project planning and project monitoring phases in coming days.</w:t>
             </w:r>
           </w:p>
         </w:tc>
@@ -948,18 +885,8 @@
                 <w:rFonts w:ascii="Times New Roman" w:hAnsi="Times New Roman" w:cs="Times New Roman"/>
                 <w:sz w:val="28"/>
                 <w:szCs w:val="28"/>
-                <w:lang w:val="en-GB"/>
-              </w:rPr>
-              <w:t>Considering your team working, how do you think you could improve your effectiveness in group work and in con</w:t>
-            </w:r>
-            <w:r>
-              <w:rPr>
-                <w:rFonts w:ascii="Times New Roman" w:hAnsi="Times New Roman" w:cs="Times New Roman"/>
-                <w:sz w:val="28"/>
-                <w:szCs w:val="28"/>
-                <w:lang w:val="en-GB"/>
-              </w:rPr>
-              <w:t>tributing to the success of teams that you work in?</w:t>
+              </w:rPr>
+              <w:t>Considering your team working, how do you think you could improve your effectiveness in group work and in contributing to the success of teams that you work in?</w:t>
             </w:r>
           </w:p>
         </w:tc>
@@ -996,18 +923,8 @@
                 <w:rFonts w:ascii="Times New Roman" w:hAnsi="Times New Roman" w:cs="Times New Roman"/>
                 <w:sz w:val="28"/>
                 <w:szCs w:val="28"/>
-                <w:lang w:val="en-GB"/>
-              </w:rPr>
-              <w:t xml:space="preserve">I could use innovative ideas other than to just follow the bandwagon and help the team in any way possible. I could also improve my communication skills to confront opposition parties in team. As stated </w:t>
-            </w:r>
-            <w:r>
-              <w:rPr>
-                <w:rFonts w:ascii="Times New Roman" w:hAnsi="Times New Roman" w:cs="Times New Roman"/>
-                <w:sz w:val="28"/>
-                <w:szCs w:val="28"/>
-                <w:lang w:val="en-GB"/>
-              </w:rPr>
-              <w:t>earlier, I could maintain effective communication within the team which would eventually help the team to achieve a targeted goal easily without much hurdles in an allocated timeframe.</w:t>
+              </w:rPr>
+              <w:t>I could use innovative ideas other than to just follow the bandwagon and help the team in any way possible. I could also improve my communication skills to confront opposition parties in team. As stated earlier, I could maintain effective communication within the team which would eventually help the team to achieve a targeted goal easily without much hurdles in an allocated timeframe.</w:t>
             </w:r>
           </w:p>
         </w:tc>
@@ -1034,7 +951,6 @@
                 <w:rFonts w:ascii="Times New Roman" w:hAnsi="Times New Roman" w:cs="Times New Roman"/>
                 <w:sz w:val="28"/>
                 <w:szCs w:val="28"/>
-                <w:lang w:val="en-GB"/>
               </w:rPr>
               <w:t xml:space="preserve">Are the results of this inventory consistent with how you worked in the Foundation Project in your small groups for discussions and presentations? </w:t>
             </w:r>
@@ -1073,36 +989,8 @@
                 <w:rFonts w:ascii="Times New Roman" w:hAnsi="Times New Roman" w:cs="Times New Roman"/>
                 <w:sz w:val="28"/>
                 <w:szCs w:val="28"/>
-                <w:lang w:val="en-GB"/>
-              </w:rPr>
-              <w:t xml:space="preserve">Yes, so far it has been consistent but there is always a place for improvement. We will </w:t>
-            </w:r>
-            <w:r>
-              <w:rPr>
-                <w:rFonts w:ascii="Times New Roman" w:hAnsi="Times New Roman" w:cs="Times New Roman"/>
-                <w:sz w:val="28"/>
-                <w:szCs w:val="28"/>
-                <w:lang w:val="en-GB"/>
-              </w:rPr>
-              <w:t>eliminate</w:t>
-            </w:r>
-            <w:r>
-              <w:rPr>
-                <w:rFonts w:ascii="Times New Roman" w:hAnsi="Times New Roman" w:cs="Times New Roman"/>
-                <w:sz w:val="28"/>
-                <w:szCs w:val="28"/>
-                <w:lang w:val="en-GB"/>
-              </w:rPr>
-              <w:t xml:space="preserve"> our incon</w:t>
-            </w:r>
-            <w:r>
-              <w:rPr>
-                <w:rFonts w:ascii="Times New Roman" w:hAnsi="Times New Roman" w:cs="Times New Roman"/>
-                <w:sz w:val="28"/>
-                <w:szCs w:val="28"/>
-                <w:lang w:val="en-GB"/>
-              </w:rPr>
-              <w:t>sistencies and by far, overcome our personality traits and preconceived notions to stick to our roles and goals in project.</w:t>
+              </w:rPr>
+              <w:t>Yes, so far it has been consistent but there is always a place for improvement. We will eliminate our inconsistencies and by far, overcome our personality traits and preconceived notions to stick to our roles and goals in project.</w:t>
             </w:r>
           </w:p>
         </w:tc>
@@ -1129,7 +1017,6 @@
                 <w:rFonts w:ascii="Times New Roman" w:hAnsi="Times New Roman" w:cs="Times New Roman"/>
                 <w:sz w:val="28"/>
                 <w:szCs w:val="28"/>
-                <w:lang w:val="en-GB"/>
               </w:rPr>
               <w:t>How well do you want to contribute to group presentations?</w:t>
             </w:r>
@@ -1168,36 +1055,22 @@
                 <w:rFonts w:ascii="Times New Roman" w:hAnsi="Times New Roman" w:cs="Times New Roman"/>
                 <w:sz w:val="28"/>
                 <w:szCs w:val="28"/>
-                <w:lang w:val="en-GB"/>
-              </w:rPr>
-              <w:t xml:space="preserve">I am fully dedicated to present our team project with variety of </w:t>
-            </w:r>
-            <w:r>
-              <w:rPr>
-                <w:rFonts w:ascii="Times New Roman" w:hAnsi="Times New Roman" w:cs="Times New Roman"/>
-                <w:sz w:val="28"/>
-                <w:szCs w:val="28"/>
-                <w:lang w:val="en-GB"/>
-              </w:rPr>
-              <w:t xml:space="preserve">resources, proper attire, proper response to </w:t>
-            </w:r>
-            <w:r>
-              <w:rPr>
-                <w:rFonts w:ascii="Times New Roman" w:hAnsi="Times New Roman" w:cs="Times New Roman"/>
-                <w:sz w:val="28"/>
-                <w:szCs w:val="28"/>
-                <w:lang w:val="en-GB"/>
+              </w:rPr>
+              <w:t xml:space="preserve">I am fully dedicated to present our team project with variety of resources, proper attire, proper response to </w:t>
+            </w:r>
+            <w:r>
+              <w:rPr>
+                <w:rFonts w:ascii="Times New Roman" w:hAnsi="Times New Roman" w:cs="Times New Roman"/>
+                <w:sz w:val="28"/>
+                <w:szCs w:val="28"/>
               </w:rPr>
               <w:t>questionnaires</w:t>
             </w:r>
-            <w:bookmarkStart w:id="1" w:name="_GoBack"/>
-            <w:bookmarkEnd w:id="1"/>
-            <w:r>
-              <w:rPr>
-                <w:rFonts w:ascii="Times New Roman" w:hAnsi="Times New Roman" w:cs="Times New Roman"/>
-                <w:sz w:val="28"/>
-                <w:szCs w:val="28"/>
-                <w:lang w:val="en-GB"/>
+            <w:r>
+              <w:rPr>
+                <w:rFonts w:ascii="Times New Roman" w:hAnsi="Times New Roman" w:cs="Times New Roman"/>
+                <w:sz w:val="28"/>
+                <w:szCs w:val="28"/>
               </w:rPr>
               <w:t xml:space="preserve"> and confidence.</w:t>
             </w:r>
@@ -1512,7 +1385,7 @@
     <w:lsdException w:name="Table Web 2" w:semiHidden="1" w:unhideWhenUsed="1"/>
     <w:lsdException w:name="Table Web 3" w:semiHidden="1" w:unhideWhenUsed="1"/>
     <w:lsdException w:name="Balloon Text" w:semiHidden="1" w:unhideWhenUsed="1"/>
-    <w:lsdException w:name="Table Grid" w:semiHidden="1" w:uiPriority="59" w:unhideWhenUsed="1"/>
+    <w:lsdException w:name="Table Grid" w:uiPriority="59"/>
     <w:lsdException w:name="Table Theme" w:semiHidden="1" w:unhideWhenUsed="1"/>
     <w:lsdException w:name="Placeholder Text" w:semiHidden="1"/>
     <w:lsdException w:name="No Spacing" w:uiPriority="1" w:qFormat="1"/>
@@ -1749,6 +1622,7 @@
   <w:style w:type="character" w:default="1" w:styleId="DefaultParagraphFont">
     <w:name w:val="Default Paragraph Font"/>
     <w:uiPriority w:val="1"/>
+    <w:semiHidden/>
     <w:unhideWhenUsed/>
   </w:style>
   <w:style w:type="table" w:default="1" w:styleId="TableNormal">

</xml_diff>